<commit_message>
Changes using SDL Trados Studio
</commit_message>
<xml_diff>
--- a/Donne/Devociones para ocasiones que surgen.docx
+++ b/Donne/Devociones para ocasiones que surgen.docx
@@ -235,55 +235,7 @@
           <w:sz w:val="24"/>
           <w:szCs w:val="24"/>
         </w:rPr>
-        <w:t xml:space="preserve">Si fuera yo mero polvo y cenizas dirigiría la palabra al Señor, pues su mano me hizo de este polvo y recolectará estas cenizas; la maño del Señor fue el torno en que se formó esta vasija, y es la urna en que se preservarán estas cenizas. Soy el polvo y las cenizas del templo del Espíritu Santo; ¿qué mármol hay tan precioso?; pero soy más que polvo y cenizas: soy mi mejor parte, soy mi alma. Y siendo el hálito de Dios, podré impeler estos píos reclamos hacia Él: ¡Oh, Señor, Señor! ¿por qué no es mi alma tan sensible como mi cuerpo; por qué no tiene estas aprensiones, estos presagios, estos cambios, estas predicciones, estos celos, estas sospechas del pecado, como mi cuerpo tiene de una enfermedad?; ¿por qué no hay en todo momento un pulso en mi alma que mantenga a raya el pecado?; ¿por qué no hay siempre aguas en mis ojos, para testificar mi enfermedad espiritual? Transito la ruta de la tentación, naturalmente, necesariamente; todo hombre lo hace, pues en cada derrotero hay una serpiente, y en cada vocación hay tentaciones; pero yo voy, corro, vuelo hacia las tentaciones que bien podría rechazar; no, irrumpo en las casas donde reside la plaga, me introduzco allí donde la tentación habita, y tiento al mismísimo diablo, y busco e importuno a quien preferiría no verme. ¡Oh, alturas, oh, profundidades de la miseria, donde el primer síntoma de la enfermedad es el infierno mismo, y donde jamás veo la fiebre de la lujuria, la envidia, la ambición, bajo ninguna luz que no sea la oscuridad y el horror del averno; y donde jamás el primer mensajero que habla conmigo dice “morirás”, no, ni tampoco “debes morir”, sino que dice “ya estás muerto”; y donde el primer diagnóstico que escucha mi alma sobre su enfermedad es “irremediable” o “irrecuperable”! Pero, Dios mío, Job no te desafió tontamente en las aflicciones temporales; tampoco lo haré yo en las espirituales. Tú has impreso un pulso en nuestra alma, pero no lo observamos; una voz en nuestra conciencia, pero no atendemos; hablamos más fuerte que ella, bromeamos para no escucharla, la empapamos en alcohol y dormimos, y al despertar no decimos, como Jacob: sin duda, el Señor está en este lugar y yo no me había dado cuenta. Aunque lo sepamos, no lo decimos, ni lo diremos. Pero, ¿acaso pretendía Dios hacer un reloj y olvidarse </w:t>
-      </w:r>
-      <w:r>
-        <w:rPr>
-          <w:rFonts w:ascii="Times New Roman" w:hAnsi="Times New Roman"/>
-          <w:sz w:val="24"/>
-          <w:szCs w:val="24"/>
-        </w:rPr>
-        <w:t>d</w:t>
-      </w:r>
-      <w:r>
-        <w:rPr>
-          <w:rFonts w:ascii="Times New Roman" w:hAnsi="Times New Roman"/>
-          <w:sz w:val="24"/>
-          <w:szCs w:val="24"/>
-        </w:rPr>
-        <w:t>el muelle; crear tantas partes y engranes en el alma y en los órganos del cuerpo, pero no otorgarnos gracia que los mueva?, ¿</w:t>
-      </w:r>
-      <w:r>
-        <w:rPr>
-          <w:rFonts w:ascii="Times New Roman" w:hAnsi="Times New Roman"/>
-          <w:sz w:val="24"/>
-          <w:szCs w:val="24"/>
-        </w:rPr>
-        <w:t>a</w:t>
-      </w:r>
-      <w:r>
-        <w:rPr>
-          <w:rFonts w:ascii="Times New Roman" w:hAnsi="Times New Roman"/>
-          <w:sz w:val="24"/>
-          <w:szCs w:val="24"/>
-        </w:rPr>
-        <w:t xml:space="preserve">caso Dios crearía un </w:t>
-      </w:r>
-      <w:r>
-        <w:rPr>
-          <w:rFonts w:ascii="Times New Roman" w:hAnsi="Times New Roman"/>
-          <w:sz w:val="24"/>
-          <w:szCs w:val="24"/>
-        </w:rPr>
-        <w:t>reloj</w:t>
-      </w:r>
-      <w:r>
-        <w:rPr>
-          <w:rFonts w:ascii="Times New Roman" w:hAnsi="Times New Roman"/>
-          <w:sz w:val="24"/>
-          <w:szCs w:val="24"/>
-        </w:rPr>
-        <w:t xml:space="preserve"> para no darle cuerda?, ¿nos infundiría una primera gracia, para negarnos la segunda, tal de que no podamos hacer uso de la primera una vez la tengamos, ni aún valiéndonos de nuestra naturaleza? Pero, en realidad, no es ese el caso; somos hijos pródigos, y no desheredados; hemos recibido nuestra porción y la malgastamos, no se nos ha negado. Somos de Dios los inquilinos, y así incluso, Él, nuestro arrendador, no nos cobra renta, sino que nos paga; no anualmente, no trimestralmente, sino cada hora, cada cuarto de hora, cada minuto renueva su piedad; </w:t>
+        <w:t xml:space="preserve">Si fuera yo mero polvo y cenizas dirigiría la palabra al Señor, pues su mano me hizo de este polvo y recolectará estas cenizas; la maño del Señor fue el torno en que se formó esta vasija, y es la urna en que se preservarán estas cenizas. Soy el polvo y las cenizas del templo del Espíritu Santo; ¿qué mármol hay tan precioso?; pero soy más que polvo y cenizas: soy mi mejor parte, soy mi alma. Y siendo el hálito de Dios, podré impeler estos píos reclamos hacia Él: ¡Oh, Señor, Señor! ¿por qué no es mi alma tan sensible como mi cuerpo; por qué no tiene estas aprensiones, estos presagios, estos cambios, estas predicciones, estos celos, estas sospechas del pecado, como mi cuerpo tiene de una enfermedad?; ¿por qué no hay en todo momento un pulso en mi alma que mantenga a raya el pecado?; ¿por qué no hay siempre aguas en mis ojos, para testificar mi enfermedad espiritual? Transito la ruta de la tentación, naturalmente, necesariamente; todo hombre lo hace, pues en cada derrotero hay una serpiente, y en cada vocación hay tentaciones; pero yo voy, corro, vuelo hacia las tentaciones que bien podría rechazar; no, irrumpo en las casas donde reside la plaga, me introduzco allí donde la tentación habita, y tiento al mismísimo diablo, y busco e importuno a quien preferiría no verme. ¡Oh, alturas, oh, profundidades de la miseria, donde el primer síntoma de la enfermedad es el infierno mismo, y donde jamás veo la fiebre de la lujuria, la envidia, la ambición, bajo ninguna luz que no sea la oscuridad y el horror del averno; y donde jamás el primer mensajero que habla conmigo dice “morirás”, no, ni tampoco “debes morir”, sino que dice “ya estás muerto”; y donde el primer diagnóstico que escucha mi alma sobre su enfermedad es “irremediable” o “irrecuperable”! Pero, Dios mío, Job no te desafió tontamente en las aflicciones temporales; tampoco lo haré yo en las espirituales. Tú has impreso un pulso en nuestra alma, pero no lo observamos; una voz en nuestra conciencia, pero no atendemos; hablamos más fuerte que ella, bromeamos para no escucharla, la empapamos en alcohol y dormimos, y al despertar no decimos, como Jacob: sin duda, el Señor está en este lugar y yo no me había dado cuenta. Aunque lo sepamos, no lo decimos, ni lo diremos. Pero, ¿acaso pretendía Dios hacer un reloj y olvidarse del muelle; crear tantas partes y engranes en el alma y en los órganos del cuerpo, pero no otorgarnos gracia que los mueva?, ¿acaso Dios crearía un reloj para no darle cuerda?, ¿nos infundiría una primera gracia, para negarnos la segunda, tal de que no podamos hacer uso de la primera una vez la tengamos, ni aún valiéndonos de nuestra naturaleza? Pero, en realidad, no es ese el caso; somos hijos pródigos, y no desheredados; hemos recibido nuestra porción y la malgastamos, no se nos ha negado. Somos de Dios los inquilinos, y así incluso, Él, nuestro arrendador, no nos cobra renta, sino que nos paga; no anualmente, no trimestralmente, sino cada hora, cada cuarto de hora, cada minuto renueva su piedad; </w:t>
       </w:r>
       <w:r>
         <w:rPr>
@@ -305,6 +257,45 @@
           <w:szCs w:val="24"/>
         </w:rPr>
         <w:footnoteReference w:id="2"/>
+      </w:r>
+    </w:p>
+    <w:p>
+      <w:pPr>
+        <w:pStyle w:val="Normal"/>
+        <w:spacing w:lineRule="auto" w:line="360"/>
+        <w:jc w:val="both"/>
+        <w:rPr>
+          <w:rFonts w:ascii="Times New Roman" w:hAnsi="Times New Roman"/>
+          <w:sz w:val="24"/>
+          <w:szCs w:val="24"/>
+        </w:rPr>
+      </w:pPr>
+      <w:r>
+        <w:rPr>
+          <w:rFonts w:ascii="Times New Roman" w:hAnsi="Times New Roman"/>
+          <w:sz w:val="24"/>
+          <w:szCs w:val="24"/>
+        </w:rPr>
+        <w:t>I. Plegaria</w:t>
+      </w:r>
+    </w:p>
+    <w:p>
+      <w:pPr>
+        <w:pStyle w:val="Normal"/>
+        <w:spacing w:lineRule="auto" w:line="360"/>
+        <w:jc w:val="both"/>
+        <w:rPr>
+          <w:rFonts w:ascii="Times New Roman" w:hAnsi="Times New Roman"/>
+          <w:sz w:val="24"/>
+          <w:szCs w:val="24"/>
+        </w:rPr>
+      </w:pPr>
+      <w:r>
+        <w:rPr>
+          <w:rFonts w:ascii="Times New Roman" w:hAnsi="Times New Roman"/>
+          <w:sz w:val="24"/>
+          <w:szCs w:val="24"/>
+        </w:rPr>
       </w:r>
     </w:p>
     <w:p>
@@ -981,6 +972,13 @@
       <w:vertAlign w:val="superscript"/>
     </w:rPr>
   </w:style>
+  <w:style w:type="character" w:styleId="FootnoteCharacters11">
+    <w:name w:val="Footnote Characters11"/>
+    <w:qFormat/>
+    <w:rPr>
+      <w:vertAlign w:val="superscript"/>
+    </w:rPr>
+  </w:style>
   <w:style w:type="character" w:styleId="EndnoteReference">
     <w:name w:val="endnote reference"/>
     <w:rPr>
@@ -996,6 +994,13 @@
   </w:style>
   <w:style w:type="character" w:styleId="EndnoteCharacters1">
     <w:name w:val="Endnote Characters1"/>
+    <w:qFormat/>
+    <w:rPr>
+      <w:vertAlign w:val="superscript"/>
+    </w:rPr>
+  </w:style>
+  <w:style w:type="character" w:styleId="EndnoteCharacters11">
+    <w:name w:val="Endnote Characters11"/>
     <w:qFormat/>
     <w:rPr>
       <w:vertAlign w:val="superscript"/>

</xml_diff>